<commit_message>
commit before resubmitting second revision
</commit_message>
<xml_diff>
--- a/doc/appendixS2.docx
+++ b/doc/appendixS2.docx
@@ -7,7 +7,7 @@
         <w:pStyle w:val="FirstParagraph"/>
       </w:pPr>
       <w:r>
-        <w:t xml:space="preserve">Appendix S2: Supporting information for Junker, J. R., W. F. Cross, J. M. Hood, J. P. Benstead, A. D. Huryn, D. Nelson, J. S. Ólafsson, and G. M. Gíslason, </w:t>
+        <w:t xml:space="preserve">Appendix S2: Supporting information for James R. Junker, Wyatt F. Cross, James M. Hood, Jonathan P. Benstead, Alexander D. Huryn, Daniel Nelson, Jón S. Ólafsson, and Gísli M. Gíslason, </w:t>
       </w:r>
       <w:r>
         <w:rPr>
@@ -93,10 +93,10 @@
         <w:pStyle w:val="ImageCaption"/>
       </w:pPr>
       <w:r>
-        <w:t>Figure S1. Daily mean temperature (°C) across study streams for each day of year (doy) over the course of the study. Legend represents the annual mean temperate within each stream. This figure was modified f</w:t>
-      </w:r>
-      <w:r>
-        <w:t>rom Junker 2019 with permissiom.</w:t>
+        <w:t>Figure S1. Daily mean temperature (°C) across study streams for each day of year (doy) over the course of th</w:t>
+      </w:r>
+      <w:r>
+        <w:t>e study. Legend represents the annual mean temperate within each stream. This figure was modified from Junker 2019 with permissiom.</w:t>
       </w:r>
     </w:p>
     <w:p>
@@ -180,10 +180,10 @@
         </m:r>
       </m:oMath>
       <w:r>
-        <w:t xml:space="preserve"> median absolute deviations) observed across all streams in the study. a) total annual organic matter flux, b) </w:t>
-      </w:r>
-      <w:r>
-        <w:t>standing population biomass, c) population abundance, and d) mean individual body size. All variables have been log</w:t>
+        <w:t xml:space="preserve"> median abso</w:t>
+      </w:r>
+      <w:r>
+        <w:t>lute deviations) observed across all streams in the study. a) total annual organic matter flux, b) standing population biomass, c) population abundance, and d) mean individual body size. All variables have been log</w:t>
       </w:r>
       <w:r>
         <w:rPr>
@@ -194,20 +194,16 @@
       <w:r>
         <w:t>-transformed.</w:t>
       </w:r>
-      <w:r>
-        <w:br w:type="page"/>
-      </w:r>
     </w:p>
     <w:p>
       <w:pPr>
         <w:pStyle w:val="BodyText"/>
       </w:pPr>
+      <w:bookmarkStart w:id="1" w:name="_GoBack"/>
+      <w:bookmarkEnd w:id="1"/>
       <w:r>
         <w:lastRenderedPageBreak/>
-        <w:t>A</w:t>
-      </w:r>
-      <w:r>
-        <w:t>ppendix S2: Table S1</w:t>
+        <w:t>Appendix S2: Table S1</w:t>
       </w:r>
     </w:p>
     <w:p>
@@ -215,10 +211,10 @@
         <w:pStyle w:val="TableCaption"/>
       </w:pPr>
       <w:r>
-        <w:t>Appendix S2:Table S1. Evenness of organic matter fluxes among consumers within a stream community mea</w:t>
-      </w:r>
-      <w:r>
-        <w:t>sured by the Gini index, both raw ('non-normalized') and 'normalized' for consumer richness</w:t>
+        <w:t>Ap</w:t>
+      </w:r>
+      <w:r>
+        <w:t>pendix S2:Table S1. Evenness of organic matter fluxes among consumers within a stream community measured by the Gini index, both raw ('non-normalized') and 'normalized' for consumer richness</w:t>
       </w:r>
     </w:p>
     <w:tbl>
@@ -304,7 +300,10 @@
               <w:jc w:val="right"/>
             </w:pPr>
             <w:r>
-              <w:t>0.22 ( 0.18 - 0.27 )</w:t>
+              <w:t>0.22 ( 0.18 - 0.27</w:t>
+            </w:r>
+            <w:r>
+              <w:t xml:space="preserve"> )</w:t>
             </w:r>
           </w:p>
         </w:tc>
@@ -810,7 +809,7 @@
       <w:pPr>
         <w:pStyle w:val="Heading1"/>
       </w:pPr>
-      <w:bookmarkStart w:id="1" w:name="references"/>
+      <w:bookmarkStart w:id="2" w:name="references"/>
       <w:bookmarkEnd w:id="0"/>
       <w:r>
         <w:t>References</w:t>
@@ -819,32 +818,19 @@
     <w:p>
       <w:pPr>
         <w:pStyle w:val="Bibliography"/>
-        <w:spacing w:line="480" w:lineRule="auto"/>
-        <w:ind w:left="360" w:hanging="360"/>
-        <w:rPr>
-          <w:rFonts w:ascii="Times New Roman" w:hAnsi="Times New Roman" w:cs="Times New Roman"/>
-        </w:rPr>
-      </w:pPr>
-      <w:bookmarkStart w:id="2" w:name="ref-junker2019"/>
-      <w:bookmarkStart w:id="3" w:name="refs"/>
-      <w:bookmarkStart w:id="4" w:name="_GoBack"/>
-      <w:r>
-        <w:rPr>
-          <w:rFonts w:ascii="Times New Roman" w:hAnsi="Times New Roman" w:cs="Times New Roman"/>
-        </w:rPr>
+      </w:pPr>
+      <w:bookmarkStart w:id="3" w:name="ref-junker2019"/>
+      <w:bookmarkStart w:id="4" w:name="refs"/>
+      <w:r>
         <w:t>Junker, J. R. 2019, November. The</w:t>
       </w:r>
       <w:r>
-        <w:rPr>
-          <w:rFonts w:ascii="Times New Roman" w:hAnsi="Times New Roman" w:cs="Times New Roman"/>
-        </w:rPr>
         <w:t xml:space="preserve"> effects of temperature on stream ecosystem structure, secondary production, and food web dynamics. Doctoral, Montana State University, Bozeman, MT.</w:t>
       </w:r>
-      <w:bookmarkEnd w:id="1"/>
-      <w:bookmarkEnd w:id="2"/>
-      <w:bookmarkEnd w:id="3"/>
-      <w:bookmarkEnd w:id="4"/>
     </w:p>
+    <w:bookmarkEnd w:id="3"/>
+    <w:bookmarkEnd w:id="4"/>
+    <w:bookmarkEnd w:id="2"/>
     <w:sectPr>
       <w:headerReference w:type="default" r:id="rId12"/>
       <w:footerReference w:type="default" r:id="rId13"/>
@@ -1231,7 +1217,7 @@
   <w:abstractNum w:abstractNumId="11" w15:restartNumberingAfterBreak="0">
     <w:nsid w:val="0000A990"/>
     <w:multiLevelType w:val="multilevel"/>
-    <w:tmpl w:val="93802CF0"/>
+    <w:tmpl w:val="B6902E58"/>
     <w:lvl w:ilvl="0">
       <w:numFmt w:val="bullet"/>
       <w:lvlText w:val=" "/>

</xml_diff>